<commit_message>
Probando con los mosaicos
</commit_message>
<xml_diff>
--- a/Documentación.docx
+++ b/Documentación.docx
@@ -473,7 +473,25 @@
             <w:sz w:val="26"/>
             <w:szCs w:val="26"/>
           </w:rPr>
-          <w:t>https://scriptingosx.com/2019/06/moving-to-zsh-part-2-configuration-files/</w:t>
+          <w:t>https</w:t>
+        </w:r>
+        <w:r>
+          <w:rPr>
+            <w:rStyle w:val="Hipervnculo"/>
+            <w:rFonts w:ascii="AppleSystemUIFont" w:hAnsi="AppleSystemUIFont" w:cs="AppleSystemUIFont"/>
+            <w:sz w:val="26"/>
+            <w:szCs w:val="26"/>
+          </w:rPr>
+          <w:t>:</w:t>
+        </w:r>
+        <w:r>
+          <w:rPr>
+            <w:rStyle w:val="Hipervnculo"/>
+            <w:rFonts w:ascii="AppleSystemUIFont" w:hAnsi="AppleSystemUIFont" w:cs="AppleSystemUIFont"/>
+            <w:sz w:val="26"/>
+            <w:szCs w:val="26"/>
+          </w:rPr>
+          <w:t>//scriptingosx.com/2019/06/moving-to-zsh-part-2-configuration-files/</w:t>
         </w:r>
       </w:hyperlink>
     </w:p>
@@ -562,56 +580,236 @@
     <w:p/>
     <w:p>
       <w:r>
-        <w:t xml:space="preserve">Dudas: </w:t>
-      </w:r>
-      <w:proofErr w:type="spellStart"/>
-      <w:proofErr w:type="gramStart"/>
-      <w:r>
-        <w:t>Maximun</w:t>
-      </w:r>
-      <w:proofErr w:type="spellEnd"/>
-      <w:r>
-        <w:t xml:space="preserve"> </w:t>
-      </w:r>
-      <w:proofErr w:type="spellStart"/>
-      <w:r>
-        <w:t>intensity</w:t>
-      </w:r>
-      <w:proofErr w:type="spellEnd"/>
-      <w:r>
-        <w:t xml:space="preserve"> </w:t>
-      </w:r>
-      <w:proofErr w:type="spellStart"/>
-      <w:r>
-        <w:t>projection</w:t>
-      </w:r>
-      <w:proofErr w:type="spellEnd"/>
-      <w:r>
-        <w:t xml:space="preserve"> (MIP) es lo del </w:t>
-      </w:r>
-      <w:proofErr w:type="spellStart"/>
-      <w:r>
-        <w:t>windowing</w:t>
-      </w:r>
-      <w:proofErr w:type="spellEnd"/>
-      <w:r>
-        <w:t>?</w:t>
-      </w:r>
-      <w:proofErr w:type="gramEnd"/>
-      <w:r>
-        <w:t xml:space="preserve"> Qué tipo de </w:t>
-      </w:r>
-      <w:proofErr w:type="spellStart"/>
-      <w:r>
-        <w:t>overlay</w:t>
-      </w:r>
-      <w:proofErr w:type="spellEnd"/>
-      <w:r>
-        <w:t xml:space="preserve"> estoy utilizand</w:t>
-      </w:r>
-      <w:r>
-        <w:t>o?</w:t>
-      </w:r>
+        <w:t xml:space="preserve">Guía de instalación de </w:t>
+      </w:r>
+      <w:proofErr w:type="spellStart"/>
+      <w:r>
+        <w:t>ANTs</w:t>
+      </w:r>
+      <w:proofErr w:type="spellEnd"/>
+      <w:r>
+        <w:t xml:space="preserve">: </w:t>
+      </w:r>
+      <w:hyperlink r:id="rId12" w:history="1">
+        <w:r>
+          <w:rPr>
+            <w:rStyle w:val="Hipervnculo"/>
+          </w:rPr>
+          <w:t>https://github.com/ANTsX/ANTs/wiki/Compiling-ANTs-on-Linux-and-Mac-OS</w:t>
+        </w:r>
+      </w:hyperlink>
+    </w:p>
+    <w:p/>
+    <w:p>
+      <w:pPr>
+        <w:rPr>
+          <w:lang w:val="en-US"/>
+        </w:rPr>
+      </w:pPr>
+      <w:r>
+        <w:rPr>
+          <w:lang w:val="en-US"/>
+        </w:rPr>
+        <w:t xml:space="preserve">ANTs Wiki: </w:t>
+      </w:r>
+      <w:hyperlink r:id="rId13" w:history="1">
+        <w:r>
+          <w:rPr>
+            <w:rStyle w:val="Hipervnculo"/>
+            <w:lang w:val="en-US"/>
+          </w:rPr>
+          <w:t>https://github.com/ANTsX/ANTs/wiki</w:t>
+        </w:r>
+      </w:hyperlink>
+    </w:p>
+    <w:p>
+      <w:pPr>
+        <w:rPr>
+          <w:lang w:val="en-US"/>
+        </w:rPr>
+      </w:pPr>
+    </w:p>
+    <w:p>
+      <w:r>
+        <w:t xml:space="preserve">Página principal de </w:t>
+      </w:r>
+      <w:proofErr w:type="spellStart"/>
+      <w:r>
+        <w:t>ANTs</w:t>
+      </w:r>
+      <w:proofErr w:type="spellEnd"/>
+      <w:r>
+        <w:t xml:space="preserve">: </w:t>
+      </w:r>
+      <w:hyperlink r:id="rId14" w:history="1">
+        <w:r>
+          <w:rPr>
+            <w:rStyle w:val="Hipervnculo"/>
+          </w:rPr>
+          <w:t>http://stnava.github.io/ANTs/</w:t>
+        </w:r>
+      </w:hyperlink>
+    </w:p>
+    <w:p/>
+    <w:p>
+      <w:r>
+        <w:t xml:space="preserve">Instalar </w:t>
+      </w:r>
+      <w:proofErr w:type="spellStart"/>
+      <w:r>
+        <w:t>cmake</w:t>
+      </w:r>
+      <w:proofErr w:type="spellEnd"/>
+      <w:r>
+        <w:t xml:space="preserve"> (para instalar </w:t>
+      </w:r>
+      <w:proofErr w:type="spellStart"/>
+      <w:r>
+        <w:t>ANTs</w:t>
+      </w:r>
+      <w:proofErr w:type="spellEnd"/>
+      <w:r>
+        <w:t xml:space="preserve">): </w:t>
+      </w:r>
+      <w:hyperlink r:id="rId15" w:history="1">
+        <w:r>
+          <w:rPr>
+            <w:rStyle w:val="Hipervnculo"/>
+          </w:rPr>
+          <w:t>https://stackoverflow.com/questions/52531492/cmake-command-not-found-on-macos</w:t>
+        </w:r>
+      </w:hyperlink>
+    </w:p>
+    <w:p/>
+    <w:p>
+      <w:r>
+        <w:t xml:space="preserve">Vídeo </w:t>
+      </w:r>
+      <w:proofErr w:type="spellStart"/>
+      <w:r>
+        <w:t>ANTs</w:t>
+      </w:r>
+      <w:proofErr w:type="spellEnd"/>
+      <w:r>
+        <w:t xml:space="preserve">: </w:t>
+      </w:r>
+      <w:hyperlink r:id="rId16" w:history="1">
+        <w:r>
+          <w:rPr>
+            <w:rStyle w:val="Hipervnculo"/>
+          </w:rPr>
+          <w:t>https://www.youtube.com/watch?v=-bUNW1Xha0Q</w:t>
+        </w:r>
+      </w:hyperlink>
+    </w:p>
+    <w:p/>
+    <w:p>
+      <w:pPr>
+        <w:rPr>
+          <w:lang w:val="en-US"/>
+        </w:rPr>
+      </w:pPr>
+      <w:proofErr w:type="spellStart"/>
+      <w:r>
+        <w:rPr>
+          <w:lang w:val="en-US"/>
+        </w:rPr>
+        <w:t>WarpMultiTransform</w:t>
+      </w:r>
+      <w:proofErr w:type="spellEnd"/>
+      <w:r>
+        <w:rPr>
+          <w:lang w:val="en-US"/>
+        </w:rPr>
+        <w:t xml:space="preserve"> Python: </w:t>
+      </w:r>
+      <w:hyperlink r:id="rId17" w:history="1">
+        <w:r>
+          <w:rPr>
+            <w:rStyle w:val="Hipervnculo"/>
+            <w:lang w:val="en-US"/>
+          </w:rPr>
+          <w:t>https://nipype.readthedocs.io/en/0.12.1/interfaces/generated/nipype.interfaces.ants.resampling.html</w:t>
+        </w:r>
+      </w:hyperlink>
+    </w:p>
+    <w:p>
+      <w:pPr>
+        <w:rPr>
+          <w:lang w:val="en-US"/>
+        </w:rPr>
+      </w:pPr>
+    </w:p>
+    <w:p>
+      <w:pPr>
+        <w:rPr>
+          <w:lang w:val="en-US" w:eastAsia="es-ES_tradnl"/>
+        </w:rPr>
+      </w:pPr>
+      <w:r>
+        <w:rPr>
+          <w:lang w:val="en-US" w:eastAsia="es-ES_tradnl"/>
+        </w:rPr>
+        <w:t>Warping images using warps generated from other packages</w:t>
+      </w:r>
+      <w:r>
+        <w:rPr>
+          <w:lang w:val="en-US" w:eastAsia="es-ES_tradnl"/>
+        </w:rPr>
+        <w:t xml:space="preserve">: </w:t>
+      </w:r>
+      <w:hyperlink r:id="rId18" w:history="1">
+        <w:r>
+          <w:rPr>
+            <w:rStyle w:val="Hipervnculo"/>
+            <w:lang w:val="en-US" w:eastAsia="es-ES_tradnl"/>
+          </w:rPr>
+          <w:t>https://mrtrix.readthedocs.io/en/0.3.15/tutorials/warping_images_with_warps_from_other_packages.html</w:t>
+        </w:r>
+      </w:hyperlink>
+    </w:p>
+    <w:p>
+      <w:pPr>
+        <w:rPr>
+          <w:lang w:val="en-US" w:eastAsia="es-ES_tradnl"/>
+        </w:rPr>
+      </w:pPr>
+    </w:p>
+    <w:p>
+      <w:pPr>
+        <w:rPr>
+          <w:lang w:val="en-US" w:eastAsia="es-ES_tradnl"/>
+        </w:rPr>
+      </w:pPr>
+      <w:r>
+        <w:rPr>
+          <w:lang w:val="en-US" w:eastAsia="es-ES_tradnl"/>
+        </w:rPr>
+        <w:t xml:space="preserve">Warp Ubuntu: </w:t>
+      </w:r>
+      <w:hyperlink r:id="rId19" w:history="1">
+        <w:r>
+          <w:rPr>
+            <w:rStyle w:val="Hipervnculo"/>
+            <w:lang w:val="en-US" w:eastAsia="es-ES_tradnl"/>
+          </w:rPr>
+          <w:t>http://manpages.ubuntu.com/manpages/trusty/man1/WarpImageMultiTransform.1.html</w:t>
+        </w:r>
+      </w:hyperlink>
+    </w:p>
+    <w:p>
+      <w:pPr>
+        <w:rPr>
+          <w:lang w:val="en-US" w:eastAsia="es-ES_tradnl"/>
+        </w:rPr>
+      </w:pPr>
+    </w:p>
+    <w:p>
+      <w:pPr>
+        <w:rPr>
+          <w:lang w:val="en-US"/>
+        </w:rPr>
+      </w:pPr>
     </w:p>
     <w:sectPr>
       <w:pgSz w:w="11900" w:h="16840"/>
@@ -1018,6 +1216,27 @@
     <w:name w:val="Normal"/>
     <w:qFormat/>
   </w:style>
+  <w:style w:type="paragraph" w:styleId="Ttulo1">
+    <w:name w:val="heading 1"/>
+    <w:basedOn w:val="Normal"/>
+    <w:link w:val="Ttulo1Car"/>
+    <w:uiPriority w:val="9"/>
+    <w:qFormat/>
+    <w:rsid w:val="009A60A0"/>
+    <w:pPr>
+      <w:spacing w:before="100" w:beforeAutospacing="1" w:after="100" w:afterAutospacing="1"/>
+      <w:outlineLvl w:val="0"/>
+    </w:pPr>
+    <w:rPr>
+      <w:rFonts w:ascii="Times New Roman" w:eastAsia="Times New Roman" w:hAnsi="Times New Roman" w:cs="Times New Roman"/>
+      <w:b/>
+      <w:bCs/>
+      <w:kern w:val="36"/>
+      <w:sz w:val="48"/>
+      <w:szCs w:val="48"/>
+      <w:lang w:eastAsia="es-ES_tradnl"/>
+    </w:rPr>
+  </w:style>
   <w:style w:type="character" w:default="1" w:styleId="Fuentedeprrafopredeter">
     <w:name w:val="Default Paragraph Font"/>
     <w:uiPriority w:val="1"/>
@@ -1078,6 +1297,22 @@
     <w:rPr>
       <w:color w:val="954F72" w:themeColor="followedHyperlink"/>
       <w:u w:val="single"/>
+    </w:rPr>
+  </w:style>
+  <w:style w:type="character" w:customStyle="1" w:styleId="Ttulo1Car">
+    <w:name w:val="Título 1 Car"/>
+    <w:basedOn w:val="Fuentedeprrafopredeter"/>
+    <w:link w:val="Ttulo1"/>
+    <w:uiPriority w:val="9"/>
+    <w:rsid w:val="009A60A0"/>
+    <w:rPr>
+      <w:rFonts w:ascii="Times New Roman" w:eastAsia="Times New Roman" w:hAnsi="Times New Roman" w:cs="Times New Roman"/>
+      <w:b/>
+      <w:bCs/>
+      <w:kern w:val="36"/>
+      <w:sz w:val="48"/>
+      <w:szCs w:val="48"/>
+      <w:lang w:eastAsia="es-ES_tradnl"/>
     </w:rPr>
   </w:style>
 </w:styles>

</xml_diff>

<commit_message>
Resampleo lesión en T1
</commit_message>
<xml_diff>
--- a/Documentación.docx
+++ b/Documentación.docx
@@ -473,25 +473,7 @@
             <w:sz w:val="26"/>
             <w:szCs w:val="26"/>
           </w:rPr>
-          <w:t>https</w:t>
-        </w:r>
-        <w:r>
-          <w:rPr>
-            <w:rStyle w:val="Hipervnculo"/>
-            <w:rFonts w:ascii="AppleSystemUIFont" w:hAnsi="AppleSystemUIFont" w:cs="AppleSystemUIFont"/>
-            <w:sz w:val="26"/>
-            <w:szCs w:val="26"/>
-          </w:rPr>
-          <w:t>:</w:t>
-        </w:r>
-        <w:r>
-          <w:rPr>
-            <w:rStyle w:val="Hipervnculo"/>
-            <w:rFonts w:ascii="AppleSystemUIFont" w:hAnsi="AppleSystemUIFont" w:cs="AppleSystemUIFont"/>
-            <w:sz w:val="26"/>
-            <w:szCs w:val="26"/>
-          </w:rPr>
-          <w:t>//scriptingosx.com/2019/06/moving-to-zsh-part-2-configuration-files/</w:t>
+          <w:t>https://scriptingosx.com/2019/06/moving-to-zsh-part-2-configuration-files/</w:t>
         </w:r>
       </w:hyperlink>
     </w:p>
@@ -778,6 +760,7 @@
     <w:p>
       <w:pPr>
         <w:rPr>
+          <w:rStyle w:val="Hipervnculo"/>
           <w:lang w:val="en-US" w:eastAsia="es-ES_tradnl"/>
         </w:rPr>
       </w:pPr>
@@ -800,17 +783,87 @@
     <w:p>
       <w:pPr>
         <w:rPr>
-          <w:lang w:val="en-US" w:eastAsia="es-ES_tradnl"/>
-        </w:rPr>
-      </w:pPr>
-    </w:p>
-    <w:p>
-      <w:pPr>
-        <w:rPr>
-          <w:lang w:val="en-US"/>
-        </w:rPr>
-      </w:pPr>
-    </w:p>
+          <w:rStyle w:val="Hipervnculo"/>
+          <w:color w:val="000000" w:themeColor="text1"/>
+          <w:u w:val="none"/>
+          <w:lang w:eastAsia="es-ES_tradnl"/>
+        </w:rPr>
+      </w:pPr>
+      <w:r>
+        <w:rPr>
+          <w:rStyle w:val="Hipervnculo"/>
+          <w:color w:val="000000" w:themeColor="text1"/>
+          <w:u w:val="none"/>
+          <w:lang w:eastAsia="es-ES_tradnl"/>
+        </w:rPr>
+        <w:lastRenderedPageBreak/>
+        <w:t xml:space="preserve">Librería Matlab para cargar </w:t>
+      </w:r>
+      <w:proofErr w:type="spellStart"/>
+      <w:r>
+        <w:rPr>
+          <w:rStyle w:val="Hipervnculo"/>
+          <w:color w:val="000000" w:themeColor="text1"/>
+          <w:u w:val="none"/>
+          <w:lang w:eastAsia="es-ES_tradnl"/>
+        </w:rPr>
+        <w:t>niftis</w:t>
+      </w:r>
+      <w:proofErr w:type="spellEnd"/>
+      <w:r>
+        <w:rPr>
+          <w:rStyle w:val="Hipervnculo"/>
+          <w:color w:val="000000" w:themeColor="text1"/>
+          <w:u w:val="none"/>
+          <w:lang w:eastAsia="es-ES_tradnl"/>
+        </w:rPr>
+        <w:t xml:space="preserve">: </w:t>
+      </w:r>
+      <w:hyperlink r:id="rId20" w:history="1">
+        <w:r>
+          <w:rPr>
+            <w:rStyle w:val="Hipervnculo"/>
+            <w:lang w:eastAsia="es-ES_tradnl"/>
+          </w:rPr>
+          <w:t>https://es.mathworks.com/matlabcentral/fileexchange/8797-tools-for-nifti-and-analyze-image</w:t>
+        </w:r>
+      </w:hyperlink>
+    </w:p>
+    <w:p>
+      <w:pPr>
+        <w:rPr>
+          <w:rStyle w:val="Hipervnculo"/>
+          <w:color w:val="000000" w:themeColor="text1"/>
+          <w:u w:val="none"/>
+          <w:lang w:eastAsia="es-ES_tradnl"/>
+        </w:rPr>
+      </w:pPr>
+    </w:p>
+    <w:p>
+      <w:pPr>
+        <w:rPr>
+          <w:rStyle w:val="Hipervnculo"/>
+          <w:color w:val="000000" w:themeColor="text1"/>
+          <w:u w:val="none"/>
+          <w:lang w:eastAsia="es-ES_tradnl"/>
+        </w:rPr>
+      </w:pPr>
+    </w:p>
+    <w:p>
+      <w:pPr>
+        <w:rPr>
+          <w:lang w:eastAsia="es-ES_tradnl"/>
+        </w:rPr>
+      </w:pPr>
+    </w:p>
+    <w:p>
+      <w:pPr>
+        <w:rPr>
+          <w:lang w:eastAsia="es-ES_tradnl"/>
+        </w:rPr>
+      </w:pPr>
+    </w:p>
+    <w:p/>
     <w:sectPr>
       <w:pgSz w:w="11900" w:h="16840"/>
       <w:pgMar w:top="1417" w:right="1701" w:bottom="1417" w:left="1701" w:header="708" w:footer="708" w:gutter="0"/>

</xml_diff>